<commit_message>
Added NA missing data feature to documentation.
</commit_message>
<xml_diff>
--- a/inst/docs/Explora_User_Manual.docx
+++ b/inst/docs/Explora_User_Manual.docx
@@ -1148,9 +1148,156 @@
       <w:pPr>
         <w:pStyle w:val="Heading2"/>
       </w:pPr>
+      <w:bookmarkStart w:id="0" w:name="_GoBack"/>
+      <w:r>
+        <w:lastRenderedPageBreak/>
+        <w:t>Impute Missing Data</w:t>
+      </w:r>
+    </w:p>
+    <w:p>
+      <w:r>
+        <w:t xml:space="preserve">The current release of </w:t>
+      </w:r>
+      <w:proofErr w:type="spellStart"/>
+      <w:r>
+        <w:t>Explora</w:t>
+      </w:r>
+      <w:proofErr w:type="spellEnd"/>
+      <w:r>
+        <w:t xml:space="preserve"> has a limited capacity to deal with missing trait data values (which are generally noted as “NA” cell entries in the CSV data file).  In this respect, the software has three measures strategies:</w:t>
+      </w:r>
+    </w:p>
+    <w:p>
+      <w:r>
+        <w:t xml:space="preserve">1) </w:t>
+      </w:r>
+      <w:r>
+        <w:t>C</w:t>
+      </w:r>
+      <w:r>
+        <w:t xml:space="preserve">olumns and rows </w:t>
+      </w:r>
+      <w:r>
+        <w:t xml:space="preserve">detected to be </w:t>
+      </w:r>
+      <w:r>
+        <w:t>completely filled with missing data (</w:t>
+      </w:r>
+      <w:r>
+        <w:t>‘NA’</w:t>
+      </w:r>
+      <w:r>
+        <w:t>)</w:t>
+      </w:r>
+      <w:r>
+        <w:t xml:space="preserve"> values</w:t>
+      </w:r>
+      <w:r>
+        <w:t xml:space="preserve"> are </w:t>
+      </w:r>
+      <w:r>
+        <w:t>deleted</w:t>
+      </w:r>
+      <w:r>
+        <w:t xml:space="preserve"> during data project creation.</w:t>
+      </w:r>
+    </w:p>
+    <w:p>
+      <w:r>
+        <w:t>2) Missing data is detected during "Check Parameters" feature of the parameter setting step</w:t>
+      </w:r>
+      <w:r>
+        <w:t xml:space="preserve"> and reported to the user</w:t>
+      </w:r>
+      <w:r>
+        <w:t xml:space="preserve">. </w:t>
+      </w:r>
+    </w:p>
+    <w:p>
+      <w:r>
+        <w:t>3) Upon receiving the “Check Parameters” notification about missing data, u</w:t>
+      </w:r>
+      <w:r>
+        <w:t xml:space="preserve">sers may (optionally) run </w:t>
+      </w:r>
+      <w:r>
+        <w:t xml:space="preserve">a data </w:t>
+      </w:r>
+      <w:r>
+        <w:t>imputation process on the data set to infer in missing data</w:t>
+      </w:r>
+      <w:r>
+        <w:t xml:space="preserve"> by clicking the “Impute Missing Data” button</w:t>
+      </w:r>
+      <w:r>
+        <w:t xml:space="preserve">. The initial implementation is </w:t>
+      </w:r>
+      <w:r>
+        <w:t xml:space="preserve">based on the Amelia R statistical package (see </w:t>
+      </w:r>
+      <w:hyperlink r:id="rId11" w:history="1">
+        <w:r>
+          <w:rPr>
+            <w:rStyle w:val="Hyperlink"/>
+          </w:rPr>
+          <w:t>http://cran.r-project.org/web/packages/Amelia/vignettes/amelia.pdf</w:t>
+        </w:r>
+      </w:hyperlink>
+      <w:r>
+        <w:t xml:space="preserve">) which can impute values across “cross-sectional” data, among other things.  </w:t>
+      </w:r>
+      <w:r>
+        <w:t xml:space="preserve"> One </w:t>
+      </w:r>
       <w:proofErr w:type="gramStart"/>
       <w:r>
-        <w:lastRenderedPageBreak/>
+        <w:t>can</w:t>
+      </w:r>
+      <w:proofErr w:type="gramEnd"/>
+      <w:r>
+        <w:t xml:space="preserve"> perhaps the accession measurements as being taken as a </w:t>
+      </w:r>
+      <w:r>
+        <w:t xml:space="preserve">normal </w:t>
+      </w:r>
+      <w:r>
+        <w:t>multi-</w:t>
+      </w:r>
+      <w:proofErr w:type="spellStart"/>
+      <w:r>
+        <w:t>variate</w:t>
+      </w:r>
+      <w:proofErr w:type="spellEnd"/>
+      <w:r>
+        <w:t xml:space="preserve"> trait data measured at a particular point in time (or rather, time invariant).   However, Amelia’s fitness-to-purpose for trait data is not yet established. Moreover, the </w:t>
+      </w:r>
+      <w:proofErr w:type="spellStart"/>
+      <w:r>
+        <w:t>Explora</w:t>
+      </w:r>
+      <w:proofErr w:type="spellEnd"/>
+      <w:r>
+        <w:t xml:space="preserve"> </w:t>
+      </w:r>
+      <w:proofErr w:type="gramStart"/>
+      <w:r>
+        <w:t>implementation  using</w:t>
+      </w:r>
+      <w:proofErr w:type="gramEnd"/>
+      <w:r>
+        <w:t xml:space="preserve"> Amelia </w:t>
+      </w:r>
+      <w:r>
+        <w:t>doesn't (yet) leverage other parameters to guide the processing (e.g. Amelia ought to be told what variables are continuous versus nominal versus ordinal, but not yet done... Other tweaking of the procedure may also help in the future...).</w:t>
+      </w:r>
+    </w:p>
+    <w:bookmarkEnd w:id="0"/>
+    <w:p>
+      <w:pPr>
+        <w:pStyle w:val="Heading2"/>
+      </w:pPr>
+      <w:proofErr w:type="gramStart"/>
+      <w:r>
         <w:t>Step 3.</w:t>
       </w:r>
       <w:proofErr w:type="gramEnd"/>
@@ -1276,6 +1423,7 @@
           <w:noProof/>
           <w:lang w:eastAsia="en-CA"/>
         </w:rPr>
+        <w:lastRenderedPageBreak/>
         <w:drawing>
           <wp:inline distT="0" distB="0" distL="0" distR="0">
             <wp:extent cx="5617616" cy="4520009"/>
@@ -1292,7 +1440,7 @@
                     <pic:cNvPicPr/>
                   </pic:nvPicPr>
                   <pic:blipFill>
-                    <a:blip r:embed="rId11">
+                    <a:blip r:embed="rId12">
                       <a:extLst>
                         <a:ext uri="{28A0092B-C50C-407E-A947-70E740481C1C}">
                           <a14:useLocalDpi xmlns:a14="http://schemas.microsoft.com/office/drawing/2010/main" val="0"/>
@@ -1346,11 +1494,7 @@
         <w:t xml:space="preserve">(Figure 5) </w:t>
       </w:r>
       <w:r>
-        <w:t xml:space="preserve">allows users to pre-filter the list of input accessions to be analyzed in a subsequent optimization selection based on constraining the ranges of continuous trait values allowed.  First, one selects a target continuous variable from a dropdown menu. Each entry shows the input data </w:t>
-      </w:r>
-      <w:r>
-        <w:lastRenderedPageBreak/>
-        <w:t xml:space="preserve">minimum and maximum values.  The proposed minimum and maximum values may be specified in the boxes alongside a selected trait. If either box is left blank, then the range defaults to the dataset maximum and/or minimum values. After all such ranges of trait values have been </w:t>
+        <w:t xml:space="preserve">allows users to pre-filter the list of input accessions to be analyzed in a subsequent optimization selection based on constraining the ranges of continuous trait values allowed.  First, one selects a target continuous variable from a dropdown menu. Each entry shows the input data minimum and maximum values.  The proposed minimum and maximum values may be specified in the boxes alongside a selected trait. If either box is left blank, then the range defaults to the dataset maximum and/or minimum values. After all such ranges of trait values have been </w:t>
       </w:r>
       <w:proofErr w:type="gramStart"/>
       <w:r>
@@ -1434,6 +1578,7 @@
           <w:noProof/>
           <w:lang w:eastAsia="en-CA"/>
         </w:rPr>
+        <w:lastRenderedPageBreak/>
         <w:drawing>
           <wp:inline distT="0" distB="0" distL="0" distR="0">
             <wp:extent cx="5943600" cy="4655172"/>
@@ -1450,7 +1595,7 @@
                     <pic:cNvPicPr/>
                   </pic:nvPicPr>
                   <pic:blipFill>
-                    <a:blip r:embed="rId12">
+                    <a:blip r:embed="rId13">
                       <a:extLst>
                         <a:ext uri="{28A0092B-C50C-407E-A947-70E740481C1C}">
                           <a14:useLocalDpi xmlns:a14="http://schemas.microsoft.com/office/drawing/2010/main" val="0"/>
@@ -1541,31 +1686,28 @@
       </w:r>
       <w:proofErr w:type="gramEnd"/>
       <w:r>
-        <w:t xml:space="preserve"> selects the objective function to apply to this trait.  For some optimization computations, a ranking of importance is also used and may be specified here as indicated.  Continuous variables and nominal variables each have </w:t>
-      </w:r>
-      <w:r>
+        <w:t xml:space="preserve"> selects the objective function to apply to this trait.  For some optimization computations, a ranking of importance is also used and may be specified here as indicated.  Continuous variables and nominal variables each have their own types of applicable objective functions (not elaborated further here). For some algorithms (like PCA), you should have specified at least 2 distinct objective functions to apply the optimization.</w:t>
+      </w:r>
+    </w:p>
+    <w:p>
+      <w:r>
+        <w:t xml:space="preserve">After selecting objective functions, </w:t>
+      </w:r>
+      <w:r>
+        <w:t xml:space="preserve">a selection algorithm may be selected from the given dropdown menu (Figure 6b) and executed by clicking the Run button.  The results for each algorithm are saved under the corresponding tagged Project data directory. The selected subset of accessions is displayed in modeless windows as they are generated. </w:t>
+      </w:r>
+    </w:p>
+    <w:p>
+      <w:pPr>
+        <w:rPr>
+          <w:b/>
+        </w:rPr>
+      </w:pPr>
+      <w:r>
+        <w:rPr>
+          <w:b/>
+        </w:rPr>
         <w:lastRenderedPageBreak/>
-        <w:t>their own types of applicable objective functions (not elaborated further here). For some algorithms (like PCA), you should have specified at least 2 distinct objective functions to apply the optimization.</w:t>
-      </w:r>
-    </w:p>
-    <w:p>
-      <w:r>
-        <w:t xml:space="preserve">After selecting objective functions, </w:t>
-      </w:r>
-      <w:r>
-        <w:t xml:space="preserve">a selection algorithm may be selected from the given dropdown menu (Figure 6b) and executed by clicking the Run button.  The results for each algorithm are saved under the corresponding tagged Project data directory. The selected subset of accessions is displayed in modeless windows as they are generated. </w:t>
-      </w:r>
-    </w:p>
-    <w:p>
-      <w:pPr>
-        <w:rPr>
-          <w:b/>
-        </w:rPr>
-      </w:pPr>
-      <w:r>
-        <w:rPr>
-          <w:b/>
-        </w:rPr>
         <w:t xml:space="preserve">Figure </w:t>
       </w:r>
       <w:r>
@@ -1593,7 +1735,6 @@
           <w:b/>
         </w:rPr>
       </w:pPr>
-      <w:bookmarkStart w:id="0" w:name="_GoBack"/>
       <w:r>
         <w:rPr>
           <w:b/>
@@ -1616,7 +1757,7 @@
                     <pic:cNvPicPr/>
                   </pic:nvPicPr>
                   <pic:blipFill>
-                    <a:blip r:embed="rId13">
+                    <a:blip r:embed="rId14">
                       <a:extLst>
                         <a:ext uri="{28A0092B-C50C-407E-A947-70E740481C1C}">
                           <a14:useLocalDpi xmlns:a14="http://schemas.microsoft.com/office/drawing/2010/main" val="0"/>
@@ -1642,7 +1783,6 @@
           </wp:inline>
         </w:drawing>
       </w:r>
-      <w:bookmarkEnd w:id="0"/>
     </w:p>
     <w:p>
       <w:pPr>
@@ -2277,6 +2417,17 @@
       <w:szCs w:val="20"/>
     </w:rPr>
   </w:style>
+  <w:style w:type="character" w:styleId="Hyperlink">
+    <w:name w:val="Hyperlink"/>
+    <w:basedOn w:val="DefaultParagraphFont"/>
+    <w:uiPriority w:val="99"/>
+    <w:unhideWhenUsed/>
+    <w:rsid w:val="00CA0B8B"/>
+    <w:rPr>
+      <w:color w:val="0000FF" w:themeColor="hyperlink"/>
+      <w:u w:val="single"/>
+    </w:rPr>
+  </w:style>
 </w:styles>
 </file>
 
@@ -2686,6 +2837,17 @@
       <w:bCs/>
       <w:sz w:val="20"/>
       <w:szCs w:val="20"/>
+    </w:rPr>
+  </w:style>
+  <w:style w:type="character" w:styleId="Hyperlink">
+    <w:name w:val="Hyperlink"/>
+    <w:basedOn w:val="DefaultParagraphFont"/>
+    <w:uiPriority w:val="99"/>
+    <w:unhideWhenUsed/>
+    <w:rsid w:val="00CA0B8B"/>
+    <w:rPr>
+      <w:color w:val="0000FF" w:themeColor="hyperlink"/>
+      <w:u w:val="single"/>
     </w:rPr>
   </w:style>
 </w:styles>

</xml_diff>